<commit_message>
Continue working to fix replacement issues
</commit_message>
<xml_diff>
--- a/Samples/file-sample_100kB.docx
+++ b/Samples/file-sample_100kB.docx
@@ -11,8 +11,7 @@
         <w:rPr/>
       </w:pPr>
       <w:r>
-        <w:rPr/>
-        <w:t xml:space="preserve">Lorem ipsum </w:t>
+        <w:t xml:space="preserve">test ipsum </w:t>
       </w:r>
     </w:p>
     <w:p>
@@ -64,8 +63,7 @@
         <w:rPr/>
       </w:pPr>
       <w:r>
-        <w:rPr/>
-        <w:t xml:space="preserve">Lorem ipsum dolor sit amet, consectetur adipiscing elit. Nunc ac faucibus odio. </w:t>
+        <w:t xml:space="preserve">test ipsum dolor sit amet, consectetur adipiscing elit. Nunc ac faucibus odio. </w:t>
       </w:r>
     </w:p>
     <w:p>
@@ -261,18 +259,7 @@
         </w:rPr>
       </w:pPr>
       <w:r>
-        <w:rPr>
-          <w:rFonts w:cs="DejaVu Sans" w:ascii="DejaVu Sans" w:hAnsi="DejaVu Sans"/>
-          <w:b/>
-          <w:bCs/>
-          <w:i w:val="false"/>
-          <w:caps w:val="false"/>
-          <w:smallCaps w:val="false"/>
-          <w:color w:val="000000"/>
-          <w:spacing w:val="0"/>
-          <w:sz w:val="21"/>
-        </w:rPr>
-        <w:t xml:space="preserve">Maecenas non lorem quis tellus placerat varius. </w:t>
+        <w:t xml:space="preserve">Maecenas non Test quis tellus placerat varius. </w:t>
       </w:r>
     </w:p>
     <w:p>
@@ -446,17 +433,7 @@
         </w:rPr>
       </w:pPr>
       <w:r>
-        <w:rPr>
-          <w:rFonts w:cs="DejaVu Sans" w:ascii="DejaVu Sans" w:hAnsi="DejaVu Sans"/>
-          <w:b w:val="false"/>
-          <w:i w:val="false"/>
-          <w:caps w:val="false"/>
-          <w:smallCaps w:val="false"/>
-          <w:color w:val="000000"/>
-          <w:spacing w:val="0"/>
-          <w:sz w:val="21"/>
-        </w:rPr>
-        <w:t xml:space="preserve">Morbi viverra semper lorem nec molestie. </w:t>
+        <w:t xml:space="preserve">Morbi viverra semper Test nec molestie. </w:t>
       </w:r>
     </w:p>
     <w:p>
@@ -1082,40 +1059,8 @@
             </w:tcMar>
           </w:tcPr>
           <w:p>
-            <w:pPr>
-              <w:pStyle w:val="TextBody"/>
-              <w:widowControl/>
-              <w:pBdr>
-                <w:top w:val="nil"/>
-                <w:left w:val="nil"/>
-                <w:bottom w:val="nil"/>
-                <w:right w:val="nil"/>
-              </w:pBdr>
-              <w:spacing w:before="0" w:after="225"/>
-              <w:jc w:val="left"/>
-              <w:rPr>
-                <w:rFonts w:cs="DejaVu Sans" w:ascii="DejaVu Sans" w:hAnsi="DejaVu Sans"/>
-                <w:b w:val="false"/>
-                <w:i w:val="false"/>
-                <w:caps w:val="false"/>
-                <w:smallCaps w:val="false"/>
-                <w:color w:val="000000"/>
-                <w:spacing w:val="0"/>
-                <w:sz w:val="21"/>
-              </w:rPr>
-            </w:pPr>
             <w:r>
-              <w:rPr>
-                <w:rFonts w:cs="DejaVu Sans" w:ascii="DejaVu Sans" w:hAnsi="DejaVu Sans"/>
-                <w:b w:val="false"/>
-                <w:i w:val="false"/>
-                <w:caps w:val="false"/>
-                <w:smallCaps w:val="false"/>
-                <w:color w:val="000000"/>
-                <w:spacing w:val="0"/>
-                <w:sz w:val="21"/>
-              </w:rPr>
-              <w:t>Lorem ipsum</w:t>
+              <w:t>test ipsum</w:t>
             </w:r>
           </w:p>
         </w:tc>
@@ -1136,20 +1081,8 @@
             </w:tcMar>
           </w:tcPr>
           <w:p>
-            <w:pPr>
-              <w:pStyle w:val="TableContents"/>
-              <w:jc w:val="left"/>
-              <w:rPr>
-                <w:rFonts w:cs="DejaVu Sans" w:ascii="DejaVu Sans" w:hAnsi="DejaVu Sans"/>
-                <w:sz w:val="21"/>
-              </w:rPr>
-            </w:pPr>
             <w:r>
-              <w:rPr>
-                <w:rFonts w:cs="DejaVu Sans" w:ascii="DejaVu Sans" w:hAnsi="DejaVu Sans"/>
-                <w:sz w:val="21"/>
-              </w:rPr>
-              <w:t>Lorem ipsum</w:t>
+              <w:t>test ipsum</w:t>
             </w:r>
           </w:p>
         </w:tc>
@@ -1170,20 +1103,8 @@
             </w:tcMar>
           </w:tcPr>
           <w:p>
-            <w:pPr>
-              <w:pStyle w:val="TableContents"/>
-              <w:jc w:val="left"/>
-              <w:rPr>
-                <w:rFonts w:cs="DejaVu Sans" w:ascii="DejaVu Sans" w:hAnsi="DejaVu Sans"/>
-                <w:sz w:val="21"/>
-              </w:rPr>
-            </w:pPr>
             <w:r>
-              <w:rPr>
-                <w:rFonts w:cs="DejaVu Sans" w:ascii="DejaVu Sans" w:hAnsi="DejaVu Sans"/>
-                <w:sz w:val="21"/>
-              </w:rPr>
-              <w:t>Lorem ipsum</w:t>
+              <w:t>test ipsum</w:t>
             </w:r>
           </w:p>
         </w:tc>
@@ -1297,20 +1218,8 @@
             </w:tcMar>
           </w:tcPr>
           <w:p>
-            <w:pPr>
-              <w:pStyle w:val="TableContents"/>
-              <w:jc w:val="left"/>
-              <w:rPr>
-                <w:rFonts w:cs="DejaVu Sans" w:ascii="DejaVu Sans" w:hAnsi="DejaVu Sans"/>
-                <w:sz w:val="21"/>
-              </w:rPr>
-            </w:pPr>
             <w:r>
-              <w:rPr>
-                <w:rFonts w:cs="DejaVu Sans" w:ascii="DejaVu Sans" w:hAnsi="DejaVu Sans"/>
-                <w:sz w:val="21"/>
-              </w:rPr>
-              <w:t>Lorem</w:t>
+              <w:t>test</w:t>
             </w:r>
           </w:p>
         </w:tc>
@@ -1617,20 +1526,8 @@
             </w:tcMar>
           </w:tcPr>
           <w:p>
-            <w:pPr>
-              <w:pStyle w:val="TableContents"/>
-              <w:jc w:val="left"/>
-              <w:rPr>
-                <w:rFonts w:cs="DejaVu Sans" w:ascii="DejaVu Sans" w:hAnsi="DejaVu Sans"/>
-                <w:sz w:val="21"/>
-              </w:rPr>
-            </w:pPr>
             <w:r>
-              <w:rPr>
-                <w:rFonts w:cs="DejaVu Sans" w:ascii="DejaVu Sans" w:hAnsi="DejaVu Sans"/>
-                <w:sz w:val="21"/>
-              </w:rPr>
-              <w:t>Lorem</w:t>
+              <w:t>test</w:t>
             </w:r>
           </w:p>
         </w:tc>
@@ -1779,20 +1676,8 @@
             </w:tcMar>
           </w:tcPr>
           <w:p>
-            <w:pPr>
-              <w:pStyle w:val="TableContents"/>
-              <w:jc w:val="left"/>
-              <w:rPr>
-                <w:rFonts w:cs="DejaVu Sans" w:ascii="DejaVu Sans" w:hAnsi="DejaVu Sans"/>
-                <w:sz w:val="21"/>
-              </w:rPr>
-            </w:pPr>
             <w:r>
-              <w:rPr>
-                <w:rFonts w:cs="DejaVu Sans" w:ascii="DejaVu Sans" w:hAnsi="DejaVu Sans"/>
-                <w:sz w:val="21"/>
-              </w:rPr>
-              <w:t>Lorem</w:t>
+              <w:t>test</w:t>
             </w:r>
           </w:p>
         </w:tc>
@@ -2051,17 +1936,7 @@
         </w:rPr>
       </w:pPr>
       <w:r>
-        <w:rPr>
-          <w:rFonts w:cs="DejaVu Sans" w:ascii="DejaVu Sans" w:hAnsi="DejaVu Sans"/>
-          <w:b w:val="false"/>
-          <w:i w:val="false"/>
-          <w:caps w:val="false"/>
-          <w:smallCaps w:val="false"/>
-          <w:color w:val="000000"/>
-          <w:spacing w:val="0"/>
-          <w:sz w:val="21"/>
-        </w:rPr>
-        <w:t>Etiam vehicula luctus fermentum. In vel metus congue, pulvinar lectus vel, fermentum dui. Maecenas ante orci, egestas ut aliquet sit amet, sagittis a magna. Aliquam ante quam, pellentesque ut dignissim quis, laoreet eget est. Aliquam erat volutpat. Class aptent taciti sociosqu ad litora torquent per conubia nostra, per inceptos himenaeos. Ut ullamcorper justo sapien, in cursus libero viverra eget. Vivamus auctor imperdiet urna, at pulvinar leo posuere laoreet. Suspendisse neque nisl, fringilla at iaculis scelerisque, ornare vel dolor. Ut et pulvinar nunc. Pellentesque fringilla mollis efficitur. Nullam venenatis commodo imperdiet. Morbi velit neque, semper quis lorem quis, efficitur dignissim ipsum. Ut ac lorem sed turpis imperdiet eleifend sit amet id sapien.</w:t>
+        <w:t>Etiam vehicula luctus fermentum. In vel metus congue, pulvinar lectus vel, fermentum dui. Maecenas ante orci, egestas ut aliquet sit amet, sagittis a magna. Aliquam ante quam, pellentesque ut dignissim quis, laoreet eget est. Aliquam erat volutpat. Class aptent taciti sociosqu ad litora torquent per conubia nostra, per inceptos himenaeos. Ut ullamcorper justo sapien, in cursus libero viverra eget. Vivamus auctor imperdiet urna, at pulvinar leo posuere laoreet. Suspendisse neque nisl, fringilla at iaculis scelerisque, ornare vel dolor. Ut et pulvinar nunc. Pellentesque fringilla mollis efficitur. Nullam venenatis commodo imperdiet. Morbi velit neque, semper quis Test quis, efficitur dignissim ipsum. Ut ac Test sed turpis imperdiet eleifend sit amet id sapien.</w:t>
       </w:r>
     </w:p>
     <w:p>
@@ -2146,8 +2021,7 @@
         <w:rPr/>
       </w:pPr>
       <w:r>
-        <w:rPr/>
-        <w:t xml:space="preserve">Lorem ipsum dolor sit amet, consectetur adipiscing elit. </w:t>
+        <w:t xml:space="preserve">test ipsum dolor sit amet, consectetur adipiscing elit. </w:t>
       </w:r>
     </w:p>
     <w:p>
@@ -2261,17 +2135,7 @@
         </w:rPr>
       </w:pPr>
       <w:r>
-        <w:rPr>
-          <w:rFonts w:cs="Open Sans;Arial" w:ascii="Open Sans;Arial" w:hAnsi="Open Sans;Arial"/>
-          <w:b w:val="false"/>
-          <w:i w:val="false"/>
-          <w:caps w:val="false"/>
-          <w:smallCaps w:val="false"/>
-          <w:color w:val="000000"/>
-          <w:spacing w:val="0"/>
-          <w:sz w:val="21"/>
-        </w:rPr>
-        <w:t>Maecenas non lorem quis tellus placerat varius. Nulla facilisi. Aenean congue fringilla justo ut aliquam. Mauris id ex erat. Nunc vulputate neque vitae justo facilisis, non condimentum ante sagittis. Morbi viverra semper lorem nec molestie. Maecenas tincidunt est efficitur ligula euismod, sit amet ornare est vulputate.</w:t>
+        <w:t>Maecenas non Test quis tellus placerat varius. Nulla facilisi. Aenean congue fringilla justo ut aliquam. Mauris id ex erat. Nunc vulputate neque vitae justo facilisis, non condimentum ante sagittis. Morbi viverra semper Test nec molestie. Maecenas tincidunt est efficitur ligula euismod, sit amet ornare est vulputate.</w:t>
       </w:r>
     </w:p>
     <w:p>
@@ -2386,17 +2250,7 @@
         </w:rPr>
       </w:pPr>
       <w:r>
-        <w:rPr>
-          <w:rFonts w:cs="Open Sans;Arial" w:ascii="Open Sans;Arial" w:hAnsi="Open Sans;Arial"/>
-          <w:b w:val="false"/>
-          <w:i w:val="false"/>
-          <w:caps w:val="false"/>
-          <w:smallCaps w:val="false"/>
-          <w:color w:val="000000"/>
-          <w:spacing w:val="0"/>
-          <w:sz w:val="21"/>
-        </w:rPr>
-        <w:t>Etiam vehicula luctus fermentum. In vel metus congue, pulvinar lectus vel, fermentum dui. Maecenas ante orci, egestas ut aliquet sit amet, sagittis a magna. Aliquam ante quam, pellentesque ut dignissim quis, laoreet eget est. Aliquam erat volutpat. Class aptent taciti sociosqu ad litora torquent per conubia nostra, per inceptos himenaeos. Ut ullamcorper justo sapien, in cursus libero viverra eget. Vivamus auctor imperdiet urna, at pulvinar leo posuere laoreet. Suspendisse neque nisl, fringilla at iaculis scelerisque, ornare vel dolor. Ut et pulvinar nunc. Pellentesque fringilla mollis efficitur. Nullam venenatis commodo imperdiet. Morbi velit neque, semper quis lorem quis, efficitur dignissim ipsum. Ut ac lorem sed turpis imperdiet eleifend sit amet id sapien.</w:t>
+        <w:t>Etiam vehicula luctus fermentum. In vel metus congue, pulvinar lectus vel, fermentum dui. Maecenas ante orci, egestas ut aliquet sit amet, sagittis a magna. Aliquam ante quam, pellentesque ut dignissim quis, laoreet eget est. Aliquam erat volutpat. Class aptent taciti sociosqu ad litora torquent per conubia nostra, per inceptos himenaeos. Ut ullamcorper justo sapien, in cursus libero viverra eget. Vivamus auctor imperdiet urna, at pulvinar leo posuere laoreet. Suspendisse neque nisl, fringilla at iaculis scelerisque, ornare vel dolor. Ut et pulvinar nunc. Pellentesque fringilla mollis efficitur. Nullam venenatis commodo imperdiet. Morbi velit neque, semper quis Test quis, efficitur dignissim ipsum. Ut ac Test sed turpis imperdiet eleifend sit amet id sapien.</w:t>
       </w:r>
     </w:p>
     <w:p>

</xml_diff>

<commit_message>
Reset sample files to initial state
</commit_message>
<xml_diff>
--- a/Samples/file-sample_100kB.docx
+++ b/Samples/file-sample_100kB.docx
@@ -11,7 +11,8 @@
         <w:rPr/>
       </w:pPr>
       <w:r>
-        <w:t xml:space="preserve">test ipsum </w:t>
+        <w:rPr/>
+        <w:t xml:space="preserve">Lorem ipsum </w:t>
       </w:r>
     </w:p>
     <w:p>
@@ -63,7 +64,8 @@
         <w:rPr/>
       </w:pPr>
       <w:r>
-        <w:t xml:space="preserve">test ipsum dolor sit amet, consectetur adipiscing elit. Nunc ac faucibus odio. </w:t>
+        <w:rPr/>
+        <w:t xml:space="preserve">Lorem ipsum dolor sit amet, consectetur adipiscing elit. Nunc ac faucibus odio. </w:t>
       </w:r>
     </w:p>
     <w:p>
@@ -259,7 +261,18 @@
         </w:rPr>
       </w:pPr>
       <w:r>
-        <w:t xml:space="preserve">Maecenas non Test quis tellus placerat varius. </w:t>
+        <w:rPr>
+          <w:rFonts w:cs="DejaVu Sans" w:ascii="DejaVu Sans" w:hAnsi="DejaVu Sans"/>
+          <w:b/>
+          <w:bCs/>
+          <w:i w:val="false"/>
+          <w:caps w:val="false"/>
+          <w:smallCaps w:val="false"/>
+          <w:color w:val="000000"/>
+          <w:spacing w:val="0"/>
+          <w:sz w:val="21"/>
+        </w:rPr>
+        <w:t xml:space="preserve">Maecenas non lorem quis tellus placerat varius. </w:t>
       </w:r>
     </w:p>
     <w:p>
@@ -433,7 +446,17 @@
         </w:rPr>
       </w:pPr>
       <w:r>
-        <w:t xml:space="preserve">Morbi viverra semper Test nec molestie. </w:t>
+        <w:rPr>
+          <w:rFonts w:cs="DejaVu Sans" w:ascii="DejaVu Sans" w:hAnsi="DejaVu Sans"/>
+          <w:b w:val="false"/>
+          <w:i w:val="false"/>
+          <w:caps w:val="false"/>
+          <w:smallCaps w:val="false"/>
+          <w:color w:val="000000"/>
+          <w:spacing w:val="0"/>
+          <w:sz w:val="21"/>
+        </w:rPr>
+        <w:t xml:space="preserve">Morbi viverra semper lorem nec molestie. </w:t>
       </w:r>
     </w:p>
     <w:p>
@@ -1059,8 +1082,40 @@
             </w:tcMar>
           </w:tcPr>
           <w:p>
+            <w:pPr>
+              <w:pStyle w:val="TextBody"/>
+              <w:widowControl/>
+              <w:pBdr>
+                <w:top w:val="nil"/>
+                <w:left w:val="nil"/>
+                <w:bottom w:val="nil"/>
+                <w:right w:val="nil"/>
+              </w:pBdr>
+              <w:spacing w:before="0" w:after="225"/>
+              <w:jc w:val="left"/>
+              <w:rPr>
+                <w:rFonts w:cs="DejaVu Sans" w:ascii="DejaVu Sans" w:hAnsi="DejaVu Sans"/>
+                <w:b w:val="false"/>
+                <w:i w:val="false"/>
+                <w:caps w:val="false"/>
+                <w:smallCaps w:val="false"/>
+                <w:color w:val="000000"/>
+                <w:spacing w:val="0"/>
+                <w:sz w:val="21"/>
+              </w:rPr>
+            </w:pPr>
             <w:r>
-              <w:t>test ipsum</w:t>
+              <w:rPr>
+                <w:rFonts w:cs="DejaVu Sans" w:ascii="DejaVu Sans" w:hAnsi="DejaVu Sans"/>
+                <w:b w:val="false"/>
+                <w:i w:val="false"/>
+                <w:caps w:val="false"/>
+                <w:smallCaps w:val="false"/>
+                <w:color w:val="000000"/>
+                <w:spacing w:val="0"/>
+                <w:sz w:val="21"/>
+              </w:rPr>
+              <w:t>Lorem ipsum</w:t>
             </w:r>
           </w:p>
         </w:tc>
@@ -1081,8 +1136,20 @@
             </w:tcMar>
           </w:tcPr>
           <w:p>
+            <w:pPr>
+              <w:pStyle w:val="TableContents"/>
+              <w:jc w:val="left"/>
+              <w:rPr>
+                <w:rFonts w:cs="DejaVu Sans" w:ascii="DejaVu Sans" w:hAnsi="DejaVu Sans"/>
+                <w:sz w:val="21"/>
+              </w:rPr>
+            </w:pPr>
             <w:r>
-              <w:t>test ipsum</w:t>
+              <w:rPr>
+                <w:rFonts w:cs="DejaVu Sans" w:ascii="DejaVu Sans" w:hAnsi="DejaVu Sans"/>
+                <w:sz w:val="21"/>
+              </w:rPr>
+              <w:t>Lorem ipsum</w:t>
             </w:r>
           </w:p>
         </w:tc>
@@ -1103,8 +1170,20 @@
             </w:tcMar>
           </w:tcPr>
           <w:p>
+            <w:pPr>
+              <w:pStyle w:val="TableContents"/>
+              <w:jc w:val="left"/>
+              <w:rPr>
+                <w:rFonts w:cs="DejaVu Sans" w:ascii="DejaVu Sans" w:hAnsi="DejaVu Sans"/>
+                <w:sz w:val="21"/>
+              </w:rPr>
+            </w:pPr>
             <w:r>
-              <w:t>test ipsum</w:t>
+              <w:rPr>
+                <w:rFonts w:cs="DejaVu Sans" w:ascii="DejaVu Sans" w:hAnsi="DejaVu Sans"/>
+                <w:sz w:val="21"/>
+              </w:rPr>
+              <w:t>Lorem ipsum</w:t>
             </w:r>
           </w:p>
         </w:tc>
@@ -1218,8 +1297,20 @@
             </w:tcMar>
           </w:tcPr>
           <w:p>
+            <w:pPr>
+              <w:pStyle w:val="TableContents"/>
+              <w:jc w:val="left"/>
+              <w:rPr>
+                <w:rFonts w:cs="DejaVu Sans" w:ascii="DejaVu Sans" w:hAnsi="DejaVu Sans"/>
+                <w:sz w:val="21"/>
+              </w:rPr>
+            </w:pPr>
             <w:r>
-              <w:t>test</w:t>
+              <w:rPr>
+                <w:rFonts w:cs="DejaVu Sans" w:ascii="DejaVu Sans" w:hAnsi="DejaVu Sans"/>
+                <w:sz w:val="21"/>
+              </w:rPr>
+              <w:t>Lorem</w:t>
             </w:r>
           </w:p>
         </w:tc>
@@ -1526,8 +1617,20 @@
             </w:tcMar>
           </w:tcPr>
           <w:p>
+            <w:pPr>
+              <w:pStyle w:val="TableContents"/>
+              <w:jc w:val="left"/>
+              <w:rPr>
+                <w:rFonts w:cs="DejaVu Sans" w:ascii="DejaVu Sans" w:hAnsi="DejaVu Sans"/>
+                <w:sz w:val="21"/>
+              </w:rPr>
+            </w:pPr>
             <w:r>
-              <w:t>test</w:t>
+              <w:rPr>
+                <w:rFonts w:cs="DejaVu Sans" w:ascii="DejaVu Sans" w:hAnsi="DejaVu Sans"/>
+                <w:sz w:val="21"/>
+              </w:rPr>
+              <w:t>Lorem</w:t>
             </w:r>
           </w:p>
         </w:tc>
@@ -1676,8 +1779,20 @@
             </w:tcMar>
           </w:tcPr>
           <w:p>
+            <w:pPr>
+              <w:pStyle w:val="TableContents"/>
+              <w:jc w:val="left"/>
+              <w:rPr>
+                <w:rFonts w:cs="DejaVu Sans" w:ascii="DejaVu Sans" w:hAnsi="DejaVu Sans"/>
+                <w:sz w:val="21"/>
+              </w:rPr>
+            </w:pPr>
             <w:r>
-              <w:t>test</w:t>
+              <w:rPr>
+                <w:rFonts w:cs="DejaVu Sans" w:ascii="DejaVu Sans" w:hAnsi="DejaVu Sans"/>
+                <w:sz w:val="21"/>
+              </w:rPr>
+              <w:t>Lorem</w:t>
             </w:r>
           </w:p>
         </w:tc>
@@ -1936,7 +2051,17 @@
         </w:rPr>
       </w:pPr>
       <w:r>
-        <w:t>Etiam vehicula luctus fermentum. In vel metus congue, pulvinar lectus vel, fermentum dui. Maecenas ante orci, egestas ut aliquet sit amet, sagittis a magna. Aliquam ante quam, pellentesque ut dignissim quis, laoreet eget est. Aliquam erat volutpat. Class aptent taciti sociosqu ad litora torquent per conubia nostra, per inceptos himenaeos. Ut ullamcorper justo sapien, in cursus libero viverra eget. Vivamus auctor imperdiet urna, at pulvinar leo posuere laoreet. Suspendisse neque nisl, fringilla at iaculis scelerisque, ornare vel dolor. Ut et pulvinar nunc. Pellentesque fringilla mollis efficitur. Nullam venenatis commodo imperdiet. Morbi velit neque, semper quis Test quis, efficitur dignissim ipsum. Ut ac Test sed turpis imperdiet eleifend sit amet id sapien.</w:t>
+        <w:rPr>
+          <w:rFonts w:cs="DejaVu Sans" w:ascii="DejaVu Sans" w:hAnsi="DejaVu Sans"/>
+          <w:b w:val="false"/>
+          <w:i w:val="false"/>
+          <w:caps w:val="false"/>
+          <w:smallCaps w:val="false"/>
+          <w:color w:val="000000"/>
+          <w:spacing w:val="0"/>
+          <w:sz w:val="21"/>
+        </w:rPr>
+        <w:t>Etiam vehicula luctus fermentum. In vel metus congue, pulvinar lectus vel, fermentum dui. Maecenas ante orci, egestas ut aliquet sit amet, sagittis a magna. Aliquam ante quam, pellentesque ut dignissim quis, laoreet eget est. Aliquam erat volutpat. Class aptent taciti sociosqu ad litora torquent per conubia nostra, per inceptos himenaeos. Ut ullamcorper justo sapien, in cursus libero viverra eget. Vivamus auctor imperdiet urna, at pulvinar leo posuere laoreet. Suspendisse neque nisl, fringilla at iaculis scelerisque, ornare vel dolor. Ut et pulvinar nunc. Pellentesque fringilla mollis efficitur. Nullam venenatis commodo imperdiet. Morbi velit neque, semper quis lorem quis, efficitur dignissim ipsum. Ut ac lorem sed turpis imperdiet eleifend sit amet id sapien.</w:t>
       </w:r>
     </w:p>
     <w:p>
@@ -2021,7 +2146,8 @@
         <w:rPr/>
       </w:pPr>
       <w:r>
-        <w:t xml:space="preserve">test ipsum dolor sit amet, consectetur adipiscing elit. </w:t>
+        <w:rPr/>
+        <w:t xml:space="preserve">Lorem ipsum dolor sit amet, consectetur adipiscing elit. </w:t>
       </w:r>
     </w:p>
     <w:p>
@@ -2135,7 +2261,17 @@
         </w:rPr>
       </w:pPr>
       <w:r>
-        <w:t>Maecenas non Test quis tellus placerat varius. Nulla facilisi. Aenean congue fringilla justo ut aliquam. Mauris id ex erat. Nunc vulputate neque vitae justo facilisis, non condimentum ante sagittis. Morbi viverra semper Test nec molestie. Maecenas tincidunt est efficitur ligula euismod, sit amet ornare est vulputate.</w:t>
+        <w:rPr>
+          <w:rFonts w:cs="Open Sans;Arial" w:ascii="Open Sans;Arial" w:hAnsi="Open Sans;Arial"/>
+          <w:b w:val="false"/>
+          <w:i w:val="false"/>
+          <w:caps w:val="false"/>
+          <w:smallCaps w:val="false"/>
+          <w:color w:val="000000"/>
+          <w:spacing w:val="0"/>
+          <w:sz w:val="21"/>
+        </w:rPr>
+        <w:t>Maecenas non lorem quis tellus placerat varius. Nulla facilisi. Aenean congue fringilla justo ut aliquam. Mauris id ex erat. Nunc vulputate neque vitae justo facilisis, non condimentum ante sagittis. Morbi viverra semper lorem nec molestie. Maecenas tincidunt est efficitur ligula euismod, sit amet ornare est vulputate.</w:t>
       </w:r>
     </w:p>
     <w:p>
@@ -2250,7 +2386,17 @@
         </w:rPr>
       </w:pPr>
       <w:r>
-        <w:t>Etiam vehicula luctus fermentum. In vel metus congue, pulvinar lectus vel, fermentum dui. Maecenas ante orci, egestas ut aliquet sit amet, sagittis a magna. Aliquam ante quam, pellentesque ut dignissim quis, laoreet eget est. Aliquam erat volutpat. Class aptent taciti sociosqu ad litora torquent per conubia nostra, per inceptos himenaeos. Ut ullamcorper justo sapien, in cursus libero viverra eget. Vivamus auctor imperdiet urna, at pulvinar leo posuere laoreet. Suspendisse neque nisl, fringilla at iaculis scelerisque, ornare vel dolor. Ut et pulvinar nunc. Pellentesque fringilla mollis efficitur. Nullam venenatis commodo imperdiet. Morbi velit neque, semper quis Test quis, efficitur dignissim ipsum. Ut ac Test sed turpis imperdiet eleifend sit amet id sapien.</w:t>
+        <w:rPr>
+          <w:rFonts w:cs="Open Sans;Arial" w:ascii="Open Sans;Arial" w:hAnsi="Open Sans;Arial"/>
+          <w:b w:val="false"/>
+          <w:i w:val="false"/>
+          <w:caps w:val="false"/>
+          <w:smallCaps w:val="false"/>
+          <w:color w:val="000000"/>
+          <w:spacing w:val="0"/>
+          <w:sz w:val="21"/>
+        </w:rPr>
+        <w:t>Etiam vehicula luctus fermentum. In vel metus congue, pulvinar lectus vel, fermentum dui. Maecenas ante orci, egestas ut aliquet sit amet, sagittis a magna. Aliquam ante quam, pellentesque ut dignissim quis, laoreet eget est. Aliquam erat volutpat. Class aptent taciti sociosqu ad litora torquent per conubia nostra, per inceptos himenaeos. Ut ullamcorper justo sapien, in cursus libero viverra eget. Vivamus auctor imperdiet urna, at pulvinar leo posuere laoreet. Suspendisse neque nisl, fringilla at iaculis scelerisque, ornare vel dolor. Ut et pulvinar nunc. Pellentesque fringilla mollis efficitur. Nullam venenatis commodo imperdiet. Morbi velit neque, semper quis lorem quis, efficitur dignissim ipsum. Ut ac lorem sed turpis imperdiet eleifend sit amet id sapien.</w:t>
       </w:r>
     </w:p>
     <w:p>

</xml_diff>